<commit_message>
sdelal do konca, ostalis' melkie pravki i usecase(shemi)
</commit_message>
<xml_diff>
--- a/421_Shablon_TZ_dlya_veba_VLAD.docx
+++ b/421_Shablon_TZ_dlya_veba_VLAD.docx
@@ -2155,8 +2155,8 @@
         <w:br w:type="page"/>
       </w:r>
     </w:p>
-    <w:bookmarkStart w:id="0" w:name="_Toc379572118" w:displacedByCustomXml="next"/>
-    <w:bookmarkStart w:id="1" w:name="_Toc420452693" w:displacedByCustomXml="next"/>
+    <w:bookmarkStart w:id="0" w:name="_Toc420452693" w:displacedByCustomXml="next"/>
+    <w:bookmarkStart w:id="1" w:name="_Toc379572118" w:displacedByCustomXml="next"/>
     <w:sdt>
       <w:sdtPr>
         <w:rPr>
@@ -2983,7 +2983,6 @@
                 <w:rStyle w:val="a3"/>
                 <w:b/>
                 <w:noProof/>
-                <w:highlight w:val="yellow"/>
               </w:rPr>
               <w:t>3.1.</w:t>
             </w:r>
@@ -3001,7 +3000,6 @@
                 <w:rStyle w:val="a3"/>
                 <w:b/>
                 <w:noProof/>
-                <w:highlight w:val="yellow"/>
               </w:rPr>
               <w:t>Целевая аудитория сайта – экторы в предметной области</w:t>
             </w:r>
@@ -3069,7 +3067,6 @@
             <w:r>
               <w:rPr>
                 <w:rStyle w:val="a3"/>
-                <w:highlight w:val="red"/>
               </w:rPr>
               <w:t>4.</w:t>
             </w:r>
@@ -3085,7 +3082,6 @@
             <w:r>
               <w:rPr>
                 <w:rStyle w:val="a3"/>
-                <w:highlight w:val="red"/>
               </w:rPr>
               <w:t>ТРЕБОВАНИЯ К СИСТЕМЕ</w:t>
             </w:r>
@@ -4466,7 +4462,6 @@
                 <w:bCs/>
                 <w:iCs/>
                 <w:noProof/>
-                <w:highlight w:val="yellow"/>
               </w:rPr>
               <w:t>4.1.10.</w:t>
             </w:r>
@@ -4486,7 +4481,6 @@
                 <w:bCs/>
                 <w:iCs/>
                 <w:noProof/>
-                <w:highlight w:val="yellow"/>
               </w:rPr>
               <w:t>Требования к производительности</w:t>
             </w:r>
@@ -4956,7 +4950,6 @@
                 <w:rStyle w:val="a3"/>
                 <w:b/>
                 <w:noProof/>
-                <w:highlight w:val="yellow"/>
               </w:rPr>
               <w:t>4.3.1.</w:t>
             </w:r>
@@ -4974,7 +4967,6 @@
                 <w:rStyle w:val="a3"/>
                 <w:b/>
                 <w:noProof/>
-                <w:highlight w:val="yellow"/>
               </w:rPr>
               <w:t>Требования к информационному обмену между компонентами системы</w:t>
             </w:r>
@@ -5048,7 +5040,6 @@
                 <w:rStyle w:val="a3"/>
                 <w:b/>
                 <w:noProof/>
-                <w:highlight w:val="yellow"/>
               </w:rPr>
               <w:t>4.3.2.</w:t>
             </w:r>
@@ -5066,7 +5057,6 @@
                 <w:rStyle w:val="a3"/>
                 <w:b/>
                 <w:noProof/>
-                <w:highlight w:val="yellow"/>
               </w:rPr>
               <w:t>Требования к информационной совместимости с внешними системами</w:t>
             </w:r>
@@ -5230,7 +5220,6 @@
                 <w:rStyle w:val="a3"/>
                 <w:b/>
                 <w:noProof/>
-                <w:highlight w:val="yellow"/>
               </w:rPr>
               <w:t>4.3.4.</w:t>
             </w:r>
@@ -5248,7 +5237,6 @@
                 <w:rStyle w:val="a3"/>
                 <w:b/>
                 <w:noProof/>
-                <w:highlight w:val="yellow"/>
               </w:rPr>
               <w:t>Требования по применению систем управления базами данных, представлению данных</w:t>
             </w:r>
@@ -5322,7 +5310,6 @@
                 <w:rStyle w:val="a3"/>
                 <w:b/>
                 <w:noProof/>
-                <w:highlight w:val="yellow"/>
               </w:rPr>
               <w:t>4.3.5.</w:t>
             </w:r>
@@ -5340,7 +5327,6 @@
                 <w:rStyle w:val="a3"/>
                 <w:b/>
                 <w:noProof/>
-                <w:highlight w:val="yellow"/>
               </w:rPr>
               <w:t>Требования к структуре сбора, обработки, передачи данных в системе, представлению данных</w:t>
             </w:r>
@@ -5414,7 +5400,6 @@
                 <w:rStyle w:val="a3"/>
                 <w:b/>
                 <w:noProof/>
-                <w:highlight w:val="yellow"/>
               </w:rPr>
               <w:t>4.3.6.</w:t>
             </w:r>
@@ -5432,7 +5417,6 @@
                 <w:rStyle w:val="a3"/>
                 <w:b/>
                 <w:noProof/>
-                <w:highlight w:val="yellow"/>
               </w:rPr>
               <w:t>Языки программирования</w:t>
             </w:r>
@@ -6505,7 +6489,6 @@
             <w:r>
               <w:rPr>
                 <w:rStyle w:val="a3"/>
-                <w:highlight w:val="yellow"/>
               </w:rPr>
               <w:t>ПРИЛОЖЕНИЕ 1</w:t>
             </w:r>
@@ -9682,10 +9665,7 @@
     <w:p/>
     <w:p>
       <w:r>
-        <w:t>В с</w:t>
-      </w:r>
-      <w:r>
-        <w:t>истеме должно быть обеспечено резервное копирование данных.</w:t>
+        <w:t>В системе должно быть обеспечено резервное копирование данных.</w:t>
       </w:r>
     </w:p>
     <w:p>
@@ -10982,7 +10962,10 @@
         <w:rPr>
           <w:lang w:val="en-US"/>
         </w:rPr>
-        <w:t>Pyton3.</w:t>
+        <w:t>Pyton</w:t>
+      </w:r>
+      <w:r>
+        <w:t>3.</w:t>
       </w:r>
       <w:r>
         <w:t xml:space="preserve"> </w:t>
@@ -11031,8 +11014,6 @@
           <w:b/>
         </w:rPr>
       </w:pPr>
-      <w:bookmarkStart w:id="51" w:name="_GoBack"/>
-      <w:bookmarkEnd w:id="51"/>
     </w:p>
     <w:p>
       <w:pPr>
@@ -11078,166 +11059,21 @@
           <w:b/>
         </w:rPr>
       </w:pPr>
-      <w:bookmarkStart w:id="52" w:name="_Toc512589714"/>
+      <w:bookmarkStart w:id="51" w:name="_Toc512589714"/>
       <w:r>
         <w:rPr>
           <w:b/>
         </w:rPr>
         <w:t>Требования к программному обеспечению</w:t>
       </w:r>
-      <w:bookmarkEnd w:id="52"/>
+      <w:bookmarkEnd w:id="51"/>
     </w:p>
     <w:p>
       <w:pPr>
         <w:tabs>
           <w:tab w:val="left" w:pos="0"/>
         </w:tabs>
-      </w:pPr>
-    </w:p>
-    <w:p>
-      <w:pPr>
-        <w:tabs>
-          <w:tab w:val="left" w:pos="0"/>
-        </w:tabs>
-        <w:rPr>
-          <w:b/>
-          <w:i/>
-          <w:color w:val="FF0000"/>
-        </w:rPr>
-      </w:pPr>
-      <w:r>
-        <w:rPr>
-          <w:b/>
-          <w:i/>
-          <w:color w:val="FF0000"/>
-        </w:rPr>
-        <w:t xml:space="preserve">Здесь описываем требования к </w:t>
-      </w:r>
-      <w:r>
-        <w:rPr>
-          <w:b/>
-          <w:i/>
-          <w:color w:val="FF0000"/>
-          <w:highlight w:val="yellow"/>
-          <w:u w:val="single"/>
-        </w:rPr>
-        <w:t>ИТ-инфраструктуре</w:t>
-      </w:r>
-      <w:r>
-        <w:rPr>
-          <w:b/>
-          <w:i/>
-          <w:color w:val="FF0000"/>
-        </w:rPr>
-        <w:t xml:space="preserve"> фронтенда и бэкенда. Для этого нужно заглянуть в</w:t>
-      </w:r>
-      <w:r>
-        <w:rPr>
-          <w:b/>
-          <w:i/>
-          <w:color w:val="FF0000"/>
-        </w:rPr>
-        <w:t xml:space="preserve"> </w:t>
-      </w:r>
-      <w:r>
-        <w:rPr>
-          <w:b/>
-          <w:i/>
-          <w:color w:val="FF0000"/>
-        </w:rPr>
-        <w:t>учебники сюда – Я.Диск/Практика_курсовик_для_</w:t>
-      </w:r>
-      <w:r>
-        <w:rPr>
-          <w:b/>
-          <w:i/>
-          <w:color w:val="FF0000"/>
-          <w:lang w:val="en-US"/>
-        </w:rPr>
-        <w:t>WEB</w:t>
-      </w:r>
-      <w:r>
-        <w:rPr>
-          <w:b/>
-          <w:i/>
-          <w:color w:val="FF0000"/>
-        </w:rPr>
-        <w:t>/</w:t>
-      </w:r>
-      <w:r>
-        <w:rPr>
-          <w:b/>
-          <w:i/>
-          <w:color w:val="FF0000"/>
-        </w:rPr>
-        <w:t xml:space="preserve">   или посмотреть этот урок </w:t>
-      </w:r>
-      <w:hyperlink r:id="rId13" w:history="1">
-        <w:r>
-          <w:rPr>
-            <w:rStyle w:val="a3"/>
-            <w:b/>
-            <w:i/>
-          </w:rPr>
-          <w:t>https://youtu.be/NI7FY9is62g</w:t>
-        </w:r>
-      </w:hyperlink>
-      <w:r>
-        <w:rPr>
-          <w:b/>
-          <w:i/>
-          <w:color w:val="FF0000"/>
-        </w:rPr>
-        <w:t xml:space="preserve"> </w:t>
-      </w:r>
-    </w:p>
-    <w:p>
-      <w:pPr>
-        <w:tabs>
-          <w:tab w:val="left" w:pos="0"/>
-        </w:tabs>
-        <w:rPr>
-          <w:b/>
-          <w:i/>
-          <w:color w:val="FF0000"/>
-        </w:rPr>
-      </w:pPr>
-      <w:r>
-        <w:rPr>
-          <w:b/>
-          <w:i/>
-          <w:color w:val="FF0000"/>
-        </w:rPr>
-        <w:t>Сравнение веб-серверов</w:t>
-      </w:r>
-    </w:p>
-    <w:p>
-      <w:pPr>
-        <w:tabs>
-          <w:tab w:val="left" w:pos="0"/>
-        </w:tabs>
-        <w:rPr>
-          <w:b/>
-          <w:i/>
-          <w:color w:val="FF0000"/>
-        </w:rPr>
-      </w:pPr>
-      <w:hyperlink r:id="rId14" w:history="1">
-        <w:r>
-          <w:rPr>
-            <w:rStyle w:val="a3"/>
-            <w:b/>
-            <w:i/>
-          </w:rPr>
-          <w:t>https://ru.wikipedia.org/wiki/%D0%A1%D1%80%D0%B0%D0%B2%D0%BD%D0%B5%D0%BD%D0%B8%D0%B5_%D0%B2%D0%B5%D0%B1-%D1%81%D0%B5%D1%80%D0%B2%D0%B5%D1%80%D0%BE%D0%B2</w:t>
-        </w:r>
-      </w:hyperlink>
-    </w:p>
-    <w:p>
-      <w:pPr>
-        <w:tabs>
-          <w:tab w:val="left" w:pos="0"/>
-        </w:tabs>
+        <w:ind w:firstLine="0"/>
         <w:rPr>
           <w:b/>
           <w:i/>
@@ -11270,14 +11106,13 @@
         </w:rPr>
       </w:pPr>
       <w:r>
-        <w:lastRenderedPageBreak/>
         <w:t xml:space="preserve">Операционная система: </w:t>
       </w:r>
       <w:r>
         <w:rPr>
           <w:lang w:val="en-US"/>
         </w:rPr>
-        <w:t>Linux …</w:t>
+        <w:t>Linux</w:t>
       </w:r>
     </w:p>
     <w:p>
@@ -11292,31 +11127,22 @@
         </w:tabs>
       </w:pPr>
       <w:r>
-        <w:t xml:space="preserve">Веб-сервер: </w:t>
+        <w:t>Веб-сервер</w:t>
+      </w:r>
+      <w:r>
+        <w:t xml:space="preserve"> </w:t>
+      </w:r>
+      <w:r>
+        <w:t xml:space="preserve">написанный на языке </w:t>
       </w:r>
       <w:r>
         <w:rPr>
           <w:lang w:val="en-US"/>
         </w:rPr>
-        <w:t>nginx</w:t>
-      </w:r>
-      <w:r>
-        <w:t xml:space="preserve"> </w:t>
-      </w:r>
-      <w:r>
-        <w:t xml:space="preserve">или </w:t>
-      </w:r>
-      <w:r>
-        <w:rPr>
-          <w:lang w:val="en-US"/>
-        </w:rPr>
-        <w:t>Apache</w:t>
-      </w:r>
-      <w:r>
-        <w:t xml:space="preserve"> </w:t>
-      </w:r>
-      <w:r>
-        <w:t>…</w:t>
+        <w:t>Pyton</w:t>
+      </w:r>
+      <w:r>
+        <w:t xml:space="preserve"> 3</w:t>
       </w:r>
     </w:p>
     <w:p>
@@ -11329,72 +11155,23 @@
         <w:tabs>
           <w:tab w:val="left" w:pos="0"/>
         </w:tabs>
-      </w:pPr>
+        <w:jc w:val="left"/>
+      </w:pPr>
+      <w:r>
+        <w:t>СУБД</w:t>
+      </w:r>
       <w:r>
         <w:rPr>
           <w:lang w:val="en-US"/>
         </w:rPr>
-        <w:t>PHP</w:t>
-      </w:r>
-      <w:r>
-        <w:t xml:space="preserve"> </w:t>
-      </w:r>
-      <w:r>
-        <w:t>версии не ниже 7.0 …</w:t>
-      </w:r>
-    </w:p>
-    <w:p>
-      <w:pPr>
-        <w:pStyle w:val="ab"/>
-        <w:numPr>
-          <w:ilvl w:val="0"/>
-          <w:numId w:val="11"/>
-        </w:numPr>
-        <w:tabs>
-          <w:tab w:val="left" w:pos="0"/>
-        </w:tabs>
-      </w:pPr>
-      <w:r>
-        <w:t xml:space="preserve">СУБД </w:t>
+        <w:t xml:space="preserve"> SQL</w:t>
       </w:r>
       <w:r>
         <w:rPr>
           <w:lang w:val="en-US"/>
         </w:rPr>
-        <w:t>MySQL</w:t>
-      </w:r>
-      <w:r>
-        <w:t>…</w:t>
-      </w:r>
-    </w:p>
-    <w:p>
-      <w:pPr>
-        <w:pStyle w:val="ab"/>
-        <w:numPr>
-          <w:ilvl w:val="0"/>
-          <w:numId w:val="11"/>
-        </w:numPr>
-        <w:tabs>
-          <w:tab w:val="left" w:pos="0"/>
-        </w:tabs>
-      </w:pPr>
-      <w:r>
-        <w:t>…</w:t>
-      </w:r>
-    </w:p>
-    <w:p>
-      <w:pPr>
-        <w:tabs>
-          <w:tab w:val="left" w:pos="0"/>
-        </w:tabs>
-      </w:pPr>
-    </w:p>
-    <w:p>
-      <w:pPr>
-        <w:tabs>
-          <w:tab w:val="left" w:pos="0"/>
-        </w:tabs>
-      </w:pPr>
+        <w:br/>
+      </w:r>
     </w:p>
     <w:p>
       <w:pPr>
@@ -11411,14 +11188,14 @@
           <w:b/>
         </w:rPr>
       </w:pPr>
-      <w:bookmarkStart w:id="53" w:name="_Toc512589715"/>
+      <w:bookmarkStart w:id="52" w:name="_Toc512589715"/>
       <w:r>
         <w:rPr>
           <w:b/>
         </w:rPr>
         <w:t>Требования к техническому обеспечению</w:t>
       </w:r>
-      <w:bookmarkEnd w:id="53"/>
+      <w:bookmarkEnd w:id="52"/>
     </w:p>
     <w:p>
       <w:pPr>
@@ -11434,24 +11211,46 @@
         </w:tabs>
       </w:pPr>
       <w:r>
-        <w:t>TBD</w:t>
-      </w:r>
-    </w:p>
-    <w:p>
-      <w:pPr>
-        <w:tabs>
-          <w:tab w:val="left" w:pos="0"/>
-        </w:tabs>
-      </w:pPr>
-    </w:p>
-    <w:p>
-      <w:pPr>
-        <w:tabs>
-          <w:tab w:val="left" w:pos="0"/>
-        </w:tabs>
-      </w:pPr>
-      <w:r>
-        <w:br w:type="page"/>
+        <w:t xml:space="preserve">Сервер </w:t>
+      </w:r>
+      <w:r>
+        <w:t>приложения</w:t>
+      </w:r>
+      <w:r>
+        <w:t xml:space="preserve"> данных должен быть развернут на Raspberry Pi 3 model B, минимальная конфигурация которого должна быть: CPU: </w:t>
+      </w:r>
+      <w:r>
+        <w:t>4</w:t>
+      </w:r>
+      <w:r>
+        <w:t xml:space="preserve"> core</w:t>
+      </w:r>
+      <w:r>
+        <w:t xml:space="preserve"> 1200</w:t>
+      </w:r>
+      <w:r>
+        <w:t xml:space="preserve"> </w:t>
+      </w:r>
+      <w:r>
+        <w:rPr>
+          <w:lang w:val="en-US"/>
+        </w:rPr>
+        <w:t>Mhz</w:t>
+      </w:r>
+      <w:r>
+        <w:t xml:space="preserve">; </w:t>
+      </w:r>
+      <w:r>
+        <w:rPr>
+          <w:lang w:val="en-US"/>
+        </w:rPr>
+        <w:t>SD</w:t>
+      </w:r>
+      <w:r>
+        <w:t>RAM: 1</w:t>
+      </w:r>
+      <w:r>
+        <w:t xml:space="preserve"> Gb; HDD: 500 Gb;</w:t>
       </w:r>
     </w:p>
     <w:p>
@@ -11469,7 +11268,7 @@
           <w:b/>
         </w:rPr>
       </w:pPr>
-      <w:bookmarkStart w:id="54" w:name="_Toc512589716"/>
+      <w:bookmarkStart w:id="53" w:name="_Toc512589716"/>
       <w:r>
         <w:rPr>
           <w:b/>
@@ -11477,7 +11276,7 @@
         <w:lastRenderedPageBreak/>
         <w:t>СОСТАВ И СОДЕРЖАНИЕ РАБОТ</w:t>
       </w:r>
-      <w:bookmarkEnd w:id="54"/>
+      <w:bookmarkEnd w:id="53"/>
     </w:p>
     <w:p>
       <w:pPr>
@@ -11487,8 +11286,8 @@
       </w:pPr>
     </w:p>
     <w:p>
-      <w:bookmarkStart w:id="55" w:name="_Toc379718213"/>
-      <w:bookmarkStart w:id="56" w:name="_Toc379718361"/>
+      <w:bookmarkStart w:id="54" w:name="_Toc379718213"/>
+      <w:bookmarkStart w:id="55" w:name="_Toc379718361"/>
       <w:r>
         <w:t xml:space="preserve">Стадии и этапы разработки были выявлены с учетом  </w:t>
       </w:r>
@@ -11501,8 +11300,8 @@
       <w:r>
         <w:t>[2]:</w:t>
       </w:r>
+      <w:bookmarkEnd w:id="54"/>
       <w:bookmarkEnd w:id="55"/>
-      <w:bookmarkEnd w:id="56"/>
     </w:p>
     <w:tbl>
       <w:tblPr>
@@ -12624,7 +12423,13 @@
               <w:ind w:firstLine="0"/>
             </w:pPr>
             <w:r>
-              <w:t>Тестирование верстки.</w:t>
+              <w:t xml:space="preserve">Тестирование </w:t>
+            </w:r>
+            <w:r>
+              <w:t>сервера</w:t>
+            </w:r>
+            <w:r>
+              <w:t>.</w:t>
             </w:r>
           </w:p>
           <w:p>
@@ -12851,9 +12656,9 @@
           <w:b/>
         </w:rPr>
       </w:pPr>
-      <w:bookmarkStart w:id="57" w:name="_Toc379572143"/>
-      <w:bookmarkStart w:id="58" w:name="_Toc420452736"/>
-      <w:bookmarkStart w:id="59" w:name="_Toc512589717"/>
+      <w:bookmarkStart w:id="56" w:name="_Toc379572143"/>
+      <w:bookmarkStart w:id="57" w:name="_Toc420452736"/>
+      <w:bookmarkStart w:id="58" w:name="_Toc512589717"/>
       <w:r>
         <w:rPr>
           <w:b/>
@@ -12861,15 +12666,15 @@
         <w:lastRenderedPageBreak/>
         <w:t>ПОРЯДОК КОНТРОЛЯ И ПРИЕМКИ</w:t>
       </w:r>
+      <w:bookmarkEnd w:id="56"/>
       <w:bookmarkEnd w:id="57"/>
-      <w:bookmarkEnd w:id="58"/>
       <w:r>
         <w:rPr>
           <w:b/>
         </w:rPr>
         <w:t xml:space="preserve"> СИСТЕМЫ</w:t>
       </w:r>
-      <w:bookmarkEnd w:id="59"/>
+      <w:bookmarkEnd w:id="58"/>
     </w:p>
     <w:p>
       <w:pPr>
@@ -12906,18 +12711,18 @@
         </w:rPr>
         <w:t xml:space="preserve"> </w:t>
       </w:r>
-      <w:bookmarkStart w:id="60" w:name="_Toc379572144"/>
-      <w:bookmarkStart w:id="61" w:name="_Toc420452737"/>
-      <w:bookmarkStart w:id="62" w:name="_Toc512589718"/>
+      <w:bookmarkStart w:id="59" w:name="_Toc379572144"/>
+      <w:bookmarkStart w:id="60" w:name="_Toc420452737"/>
+      <w:bookmarkStart w:id="61" w:name="_Toc512589718"/>
       <w:r>
         <w:rPr>
           <w:b/>
         </w:rPr>
         <w:t>Виды испытаний</w:t>
       </w:r>
+      <w:bookmarkEnd w:id="59"/>
       <w:bookmarkEnd w:id="60"/>
       <w:bookmarkEnd w:id="61"/>
-      <w:bookmarkEnd w:id="62"/>
     </w:p>
     <w:p>
       <w:pPr>
@@ -12933,8 +12738,8 @@
       </w:pPr>
     </w:p>
     <w:p>
-      <w:bookmarkStart w:id="63" w:name="_Toc379718216"/>
-      <w:bookmarkStart w:id="64" w:name="_Toc379718364"/>
+      <w:bookmarkStart w:id="62" w:name="_Toc379718216"/>
+      <w:bookmarkStart w:id="63" w:name="_Toc379718364"/>
       <w:r>
         <w:t>По завершению выполнения в полном объеме, в соответствии с «Программой и методикой испытаний» производится приемка работ.</w:t>
       </w:r>
@@ -12980,7 +12785,13 @@
         <w:t>Конфигурационное тестирование.</w:t>
       </w:r>
       <w:r>
-        <w:t xml:space="preserve"> Этот вид тестирования позволяет проверить поведение системы при различных разрешениях экрана, в различных браузерах, на различных ОС, с разным программным и аппаратным обеспечением.</w:t>
+        <w:t xml:space="preserve"> Этот вид тестирования позволяет проверить поведение системы при различных </w:t>
+      </w:r>
+      <w:r>
+        <w:t>разрешениях экрана,</w:t>
+      </w:r>
+      <w:r>
+        <w:t xml:space="preserve"> на различных ОС, с разным программным и аппаратным обеспечением.</w:t>
       </w:r>
     </w:p>
     <w:p>
@@ -12999,7 +12810,13 @@
         <w:t>Нагрузочное тестирование.</w:t>
       </w:r>
       <w:r>
-        <w:t xml:space="preserve"> Этот вид тестирования позволяет выявить уровень критических нагрузок при работе с БД, интернет серверами, сетями и другими ресурсами. При помощи автоматизированных тестов можно воспроизвести типичные сценарии действия пользователя и многократно умножить их количество, смоделировав, таким образом, как поведет себя система при пиковой нагрузке.</w:t>
+        <w:t xml:space="preserve"> Этот вид тестирования позволяет выявить уровень критических нагрузок при работе с </w:t>
+      </w:r>
+      <w:r>
+        <w:t>сервером</w:t>
+      </w:r>
+      <w:r>
+        <w:t>, сетями и другими ресурсами. При помощи автоматизированных тестов можно воспроизвести типичные сценарии действия пользователя и многократно умножить их количество, смоделировав, таким образом, как поведет себя система при пиковой нагрузке.</w:t>
       </w:r>
     </w:p>
     <w:p>
@@ -13020,6 +12837,1122 @@
       <w:r>
         <w:t xml:space="preserve"> Проверяется удобство пользования продуктом. Исследуется на примере группы испытуемых как пользователь воспринимает продукт, как он представляет себе пути его использования, сколько времени затрачивает на то или иное действие, какие проблемы у него возникают и в состоянии ли он их решить.</w:t>
       </w:r>
+    </w:p>
+    <w:p>
+      <w:pPr>
+        <w:pStyle w:val="ab"/>
+        <w:numPr>
+          <w:ilvl w:val="2"/>
+          <w:numId w:val="17"/>
+        </w:numPr>
+        <w:rPr>
+          <w:b/>
+        </w:rPr>
+      </w:pPr>
+      <w:r>
+        <w:rPr>
+          <w:b/>
+        </w:rPr>
+        <w:t>Требования к приемке работ по стадиям</w:t>
+      </w:r>
+    </w:p>
+    <w:p>
+      <w:pPr>
+        <w:pStyle w:val="ab"/>
+        <w:ind w:left="1429" w:firstLine="0"/>
+        <w:jc w:val="left"/>
+        <w:rPr>
+          <w:rFonts w:eastAsia="Times New Roman" w:cs="Times New Roman"/>
+          <w:szCs w:val="24"/>
+          <w:lang w:eastAsia="ru-RU"/>
+        </w:rPr>
+      </w:pPr>
+      <w:r>
+        <w:rPr>
+          <w:rFonts w:eastAsia="Times New Roman" w:cs="Times New Roman"/>
+          <w:color w:val="000000"/>
+          <w:sz w:val="27"/>
+          <w:szCs w:val="27"/>
+          <w:lang w:eastAsia="ru-RU"/>
+        </w:rPr>
+        <w:t>Требования к приемке работ по стадиям приведены в таблице.</w:t>
+      </w:r>
+    </w:p>
+    <w:tbl>
+      <w:tblPr>
+        <w:tblW w:w="0" w:type="auto"/>
+        <w:tblCellSpacing w:w="15" w:type="dxa"/>
+        <w:tblBorders>
+          <w:top w:val="outset" w:sz="6" w:space="0" w:color="auto"/>
+          <w:left w:val="outset" w:sz="6" w:space="0" w:color="auto"/>
+          <w:bottom w:val="outset" w:sz="6" w:space="0" w:color="auto"/>
+          <w:right w:val="outset" w:sz="6" w:space="0" w:color="auto"/>
+        </w:tblBorders>
+        <w:tblCellMar>
+          <w:top w:w="15" w:type="dxa"/>
+          <w:left w:w="15" w:type="dxa"/>
+          <w:bottom w:w="15" w:type="dxa"/>
+          <w:right w:w="15" w:type="dxa"/>
+        </w:tblCellMar>
+        <w:tblLook w:val="04A0" w:firstRow="1" w:lastRow="0" w:firstColumn="1" w:lastColumn="0" w:noHBand="0" w:noVBand="1"/>
+      </w:tblPr>
+      <w:tblGrid>
+        <w:gridCol w:w="2053"/>
+        <w:gridCol w:w="1748"/>
+        <w:gridCol w:w="1812"/>
+        <w:gridCol w:w="3033"/>
+        <w:gridCol w:w="1679"/>
+      </w:tblGrid>
+      <w:tr>
+        <w:trPr>
+          <w:tblCellSpacing w:w="15" w:type="dxa"/>
+        </w:trPr>
+        <w:tc>
+          <w:tcPr>
+            <w:tcW w:w="0" w:type="auto"/>
+            <w:tcBorders>
+              <w:top w:val="outset" w:sz="6" w:space="0" w:color="auto"/>
+              <w:left w:val="outset" w:sz="6" w:space="0" w:color="auto"/>
+              <w:bottom w:val="outset" w:sz="6" w:space="0" w:color="auto"/>
+              <w:right w:val="outset" w:sz="6" w:space="0" w:color="auto"/>
+            </w:tcBorders>
+            <w:vAlign w:val="center"/>
+            <w:hideMark/>
+          </w:tcPr>
+          <w:p>
+            <w:pPr>
+              <w:ind w:firstLine="0"/>
+              <w:jc w:val="center"/>
+              <w:rPr>
+                <w:rFonts w:eastAsia="Times New Roman" w:cs="Times New Roman"/>
+                <w:b/>
+                <w:bCs/>
+                <w:color w:val="000000"/>
+                <w:szCs w:val="27"/>
+                <w:lang w:eastAsia="ru-RU"/>
+              </w:rPr>
+            </w:pPr>
+            <w:r>
+              <w:rPr>
+                <w:rFonts w:eastAsia="Times New Roman" w:cs="Times New Roman"/>
+                <w:b/>
+                <w:bCs/>
+                <w:color w:val="000000"/>
+                <w:szCs w:val="27"/>
+                <w:lang w:eastAsia="ru-RU"/>
+              </w:rPr>
+              <w:t>Стадия испытаний</w:t>
+            </w:r>
+          </w:p>
+        </w:tc>
+        <w:tc>
+          <w:tcPr>
+            <w:tcW w:w="0" w:type="auto"/>
+            <w:tcBorders>
+              <w:top w:val="outset" w:sz="6" w:space="0" w:color="auto"/>
+              <w:left w:val="outset" w:sz="6" w:space="0" w:color="auto"/>
+              <w:bottom w:val="outset" w:sz="6" w:space="0" w:color="auto"/>
+              <w:right w:val="outset" w:sz="6" w:space="0" w:color="auto"/>
+            </w:tcBorders>
+            <w:vAlign w:val="center"/>
+            <w:hideMark/>
+          </w:tcPr>
+          <w:p>
+            <w:pPr>
+              <w:ind w:firstLine="0"/>
+              <w:jc w:val="center"/>
+              <w:rPr>
+                <w:rFonts w:eastAsia="Times New Roman" w:cs="Times New Roman"/>
+                <w:b/>
+                <w:bCs/>
+                <w:color w:val="000000"/>
+                <w:szCs w:val="27"/>
+                <w:lang w:eastAsia="ru-RU"/>
+              </w:rPr>
+            </w:pPr>
+            <w:r>
+              <w:rPr>
+                <w:rFonts w:eastAsia="Times New Roman" w:cs="Times New Roman"/>
+                <w:b/>
+                <w:bCs/>
+                <w:color w:val="000000"/>
+                <w:szCs w:val="27"/>
+                <w:lang w:eastAsia="ru-RU"/>
+              </w:rPr>
+              <w:t>Участники испытаний</w:t>
+            </w:r>
+          </w:p>
+        </w:tc>
+        <w:tc>
+          <w:tcPr>
+            <w:tcW w:w="0" w:type="auto"/>
+            <w:tcBorders>
+              <w:top w:val="outset" w:sz="6" w:space="0" w:color="auto"/>
+              <w:left w:val="outset" w:sz="6" w:space="0" w:color="auto"/>
+              <w:bottom w:val="outset" w:sz="6" w:space="0" w:color="auto"/>
+              <w:right w:val="outset" w:sz="6" w:space="0" w:color="auto"/>
+            </w:tcBorders>
+            <w:vAlign w:val="center"/>
+            <w:hideMark/>
+          </w:tcPr>
+          <w:p>
+            <w:pPr>
+              <w:ind w:firstLine="0"/>
+              <w:jc w:val="center"/>
+              <w:rPr>
+                <w:rFonts w:eastAsia="Times New Roman" w:cs="Times New Roman"/>
+                <w:b/>
+                <w:bCs/>
+                <w:color w:val="000000"/>
+                <w:szCs w:val="27"/>
+                <w:lang w:eastAsia="ru-RU"/>
+              </w:rPr>
+            </w:pPr>
+            <w:r>
+              <w:rPr>
+                <w:rFonts w:eastAsia="Times New Roman" w:cs="Times New Roman"/>
+                <w:b/>
+                <w:bCs/>
+                <w:color w:val="000000"/>
+                <w:szCs w:val="27"/>
+                <w:lang w:eastAsia="ru-RU"/>
+              </w:rPr>
+              <w:t>Место и срок проведения</w:t>
+            </w:r>
+          </w:p>
+        </w:tc>
+        <w:tc>
+          <w:tcPr>
+            <w:tcW w:w="0" w:type="auto"/>
+            <w:tcBorders>
+              <w:top w:val="outset" w:sz="6" w:space="0" w:color="auto"/>
+              <w:left w:val="outset" w:sz="6" w:space="0" w:color="auto"/>
+              <w:bottom w:val="outset" w:sz="6" w:space="0" w:color="auto"/>
+              <w:right w:val="outset" w:sz="6" w:space="0" w:color="auto"/>
+            </w:tcBorders>
+            <w:vAlign w:val="center"/>
+            <w:hideMark/>
+          </w:tcPr>
+          <w:p>
+            <w:pPr>
+              <w:ind w:firstLine="0"/>
+              <w:jc w:val="center"/>
+              <w:rPr>
+                <w:rFonts w:eastAsia="Times New Roman" w:cs="Times New Roman"/>
+                <w:b/>
+                <w:bCs/>
+                <w:color w:val="000000"/>
+                <w:szCs w:val="27"/>
+                <w:lang w:eastAsia="ru-RU"/>
+              </w:rPr>
+            </w:pPr>
+            <w:r>
+              <w:rPr>
+                <w:rFonts w:eastAsia="Times New Roman" w:cs="Times New Roman"/>
+                <w:b/>
+                <w:bCs/>
+                <w:color w:val="000000"/>
+                <w:szCs w:val="27"/>
+                <w:lang w:eastAsia="ru-RU"/>
+              </w:rPr>
+              <w:t>Порядок согласования документации</w:t>
+            </w:r>
+          </w:p>
+        </w:tc>
+        <w:tc>
+          <w:tcPr>
+            <w:tcW w:w="0" w:type="auto"/>
+            <w:tcBorders>
+              <w:top w:val="outset" w:sz="6" w:space="0" w:color="auto"/>
+              <w:left w:val="outset" w:sz="6" w:space="0" w:color="auto"/>
+              <w:bottom w:val="outset" w:sz="6" w:space="0" w:color="auto"/>
+              <w:right w:val="outset" w:sz="6" w:space="0" w:color="auto"/>
+            </w:tcBorders>
+            <w:vAlign w:val="center"/>
+            <w:hideMark/>
+          </w:tcPr>
+          <w:p>
+            <w:pPr>
+              <w:ind w:firstLine="0"/>
+              <w:jc w:val="center"/>
+              <w:rPr>
+                <w:rFonts w:eastAsia="Times New Roman" w:cs="Times New Roman"/>
+                <w:b/>
+                <w:bCs/>
+                <w:color w:val="000000"/>
+                <w:szCs w:val="27"/>
+                <w:lang w:eastAsia="ru-RU"/>
+              </w:rPr>
+            </w:pPr>
+            <w:r>
+              <w:rPr>
+                <w:rFonts w:eastAsia="Times New Roman" w:cs="Times New Roman"/>
+                <w:b/>
+                <w:bCs/>
+                <w:color w:val="000000"/>
+                <w:szCs w:val="27"/>
+                <w:lang w:eastAsia="ru-RU"/>
+              </w:rPr>
+              <w:t>Статус приемочной комиссии</w:t>
+            </w:r>
+          </w:p>
+        </w:tc>
+      </w:tr>
+      <w:tr>
+        <w:trPr>
+          <w:tblCellSpacing w:w="15" w:type="dxa"/>
+        </w:trPr>
+        <w:tc>
+          <w:tcPr>
+            <w:tcW w:w="0" w:type="auto"/>
+            <w:tcBorders>
+              <w:top w:val="outset" w:sz="6" w:space="0" w:color="auto"/>
+              <w:left w:val="outset" w:sz="6" w:space="0" w:color="auto"/>
+              <w:bottom w:val="outset" w:sz="6" w:space="0" w:color="auto"/>
+              <w:right w:val="outset" w:sz="6" w:space="0" w:color="auto"/>
+            </w:tcBorders>
+            <w:vAlign w:val="center"/>
+            <w:hideMark/>
+          </w:tcPr>
+          <w:p>
+            <w:pPr>
+              <w:ind w:firstLine="0"/>
+              <w:jc w:val="left"/>
+              <w:rPr>
+                <w:rFonts w:eastAsia="Times New Roman" w:cs="Times New Roman"/>
+                <w:color w:val="000000"/>
+                <w:szCs w:val="27"/>
+                <w:lang w:eastAsia="ru-RU"/>
+              </w:rPr>
+            </w:pPr>
+            <w:r>
+              <w:rPr>
+                <w:rFonts w:eastAsia="Times New Roman" w:cs="Times New Roman"/>
+                <w:color w:val="000000"/>
+                <w:szCs w:val="27"/>
+                <w:lang w:eastAsia="ru-RU"/>
+              </w:rPr>
+              <w:t>Предварительные испытания</w:t>
+            </w:r>
+          </w:p>
+        </w:tc>
+        <w:tc>
+          <w:tcPr>
+            <w:tcW w:w="0" w:type="auto"/>
+            <w:tcBorders>
+              <w:top w:val="outset" w:sz="6" w:space="0" w:color="auto"/>
+              <w:left w:val="outset" w:sz="6" w:space="0" w:color="auto"/>
+              <w:bottom w:val="outset" w:sz="6" w:space="0" w:color="auto"/>
+              <w:right w:val="outset" w:sz="6" w:space="0" w:color="auto"/>
+            </w:tcBorders>
+            <w:vAlign w:val="center"/>
+            <w:hideMark/>
+          </w:tcPr>
+          <w:p>
+            <w:pPr>
+              <w:ind w:firstLine="0"/>
+              <w:jc w:val="left"/>
+              <w:rPr>
+                <w:rFonts w:eastAsia="Times New Roman" w:cs="Times New Roman"/>
+                <w:color w:val="000000"/>
+                <w:szCs w:val="27"/>
+                <w:lang w:eastAsia="ru-RU"/>
+              </w:rPr>
+            </w:pPr>
+            <w:r>
+              <w:rPr>
+                <w:rFonts w:eastAsia="Times New Roman" w:cs="Times New Roman"/>
+                <w:color w:val="000000"/>
+                <w:szCs w:val="27"/>
+                <w:lang w:eastAsia="ru-RU"/>
+              </w:rPr>
+              <w:t>Организации Заказчика и Разработчика</w:t>
+            </w:r>
+          </w:p>
+        </w:tc>
+        <w:tc>
+          <w:tcPr>
+            <w:tcW w:w="0" w:type="auto"/>
+            <w:tcBorders>
+              <w:top w:val="outset" w:sz="6" w:space="0" w:color="auto"/>
+              <w:left w:val="outset" w:sz="6" w:space="0" w:color="auto"/>
+              <w:bottom w:val="outset" w:sz="6" w:space="0" w:color="auto"/>
+              <w:right w:val="outset" w:sz="6" w:space="0" w:color="auto"/>
+            </w:tcBorders>
+            <w:vAlign w:val="center"/>
+            <w:hideMark/>
+          </w:tcPr>
+          <w:p>
+            <w:pPr>
+              <w:ind w:firstLine="0"/>
+              <w:jc w:val="left"/>
+              <w:rPr>
+                <w:rFonts w:eastAsia="Times New Roman" w:cs="Times New Roman"/>
+                <w:color w:val="000000"/>
+                <w:szCs w:val="27"/>
+                <w:lang w:eastAsia="ru-RU"/>
+              </w:rPr>
+            </w:pPr>
+            <w:r>
+              <w:rPr>
+                <w:rFonts w:eastAsia="Times New Roman" w:cs="Times New Roman"/>
+                <w:color w:val="000000"/>
+                <w:szCs w:val="27"/>
+                <w:lang w:eastAsia="ru-RU"/>
+              </w:rPr>
+              <w:t>На территории Заказчика, с dd.mm.yyyy по dd.mm.yyyy</w:t>
+            </w:r>
+          </w:p>
+        </w:tc>
+        <w:tc>
+          <w:tcPr>
+            <w:tcW w:w="0" w:type="auto"/>
+            <w:tcBorders>
+              <w:top w:val="outset" w:sz="6" w:space="0" w:color="auto"/>
+              <w:left w:val="outset" w:sz="6" w:space="0" w:color="auto"/>
+              <w:bottom w:val="outset" w:sz="6" w:space="0" w:color="auto"/>
+              <w:right w:val="outset" w:sz="6" w:space="0" w:color="auto"/>
+            </w:tcBorders>
+            <w:vAlign w:val="center"/>
+            <w:hideMark/>
+          </w:tcPr>
+          <w:p>
+            <w:pPr>
+              <w:ind w:firstLine="0"/>
+              <w:jc w:val="left"/>
+              <w:rPr>
+                <w:rFonts w:eastAsia="Times New Roman" w:cs="Times New Roman"/>
+                <w:color w:val="000000"/>
+                <w:szCs w:val="27"/>
+                <w:lang w:eastAsia="ru-RU"/>
+              </w:rPr>
+            </w:pPr>
+            <w:r>
+              <w:rPr>
+                <w:rFonts w:eastAsia="Times New Roman" w:cs="Times New Roman"/>
+                <w:color w:val="000000"/>
+                <w:szCs w:val="27"/>
+                <w:lang w:eastAsia="ru-RU"/>
+              </w:rPr>
+              <w:t>Проведение предварительных испытаний.</w:t>
+            </w:r>
+            <w:r>
+              <w:rPr>
+                <w:rFonts w:eastAsia="Times New Roman" w:cs="Times New Roman"/>
+                <w:color w:val="000000"/>
+                <w:szCs w:val="27"/>
+                <w:lang w:eastAsia="ru-RU"/>
+              </w:rPr>
+              <w:br/>
+              <w:t>Фиксирование выявленных неполадок в Протоколе испытаний.</w:t>
+            </w:r>
+            <w:r>
+              <w:rPr>
+                <w:rFonts w:eastAsia="Times New Roman" w:cs="Times New Roman"/>
+                <w:color w:val="000000"/>
+                <w:szCs w:val="27"/>
+                <w:lang w:eastAsia="ru-RU"/>
+              </w:rPr>
+              <w:br/>
+              <w:t>Устранение выявленных неполадок.</w:t>
+            </w:r>
+            <w:r>
+              <w:rPr>
+                <w:rFonts w:eastAsia="Times New Roman" w:cs="Times New Roman"/>
+                <w:color w:val="000000"/>
+                <w:szCs w:val="27"/>
+                <w:lang w:eastAsia="ru-RU"/>
+              </w:rPr>
+              <w:br/>
+              <w:t>Проверка устранения выявленных неполадок.</w:t>
+            </w:r>
+            <w:r>
+              <w:rPr>
+                <w:rFonts w:eastAsia="Times New Roman" w:cs="Times New Roman"/>
+                <w:color w:val="000000"/>
+                <w:szCs w:val="27"/>
+                <w:lang w:eastAsia="ru-RU"/>
+              </w:rPr>
+              <w:br/>
+              <w:t xml:space="preserve">Принятие решения о возможности передачи </w:t>
+            </w:r>
+            <w:r>
+              <w:rPr>
+                <w:rFonts w:eastAsia="Times New Roman" w:cs="Times New Roman"/>
+                <w:color w:val="000000"/>
+                <w:szCs w:val="27"/>
+                <w:lang w:eastAsia="ru-RU"/>
+              </w:rPr>
+              <w:t>системы</w:t>
+            </w:r>
+            <w:r>
+              <w:rPr>
+                <w:rFonts w:eastAsia="Times New Roman" w:cs="Times New Roman"/>
+                <w:color w:val="000000"/>
+                <w:szCs w:val="27"/>
+                <w:lang w:eastAsia="ru-RU"/>
+              </w:rPr>
+              <w:t xml:space="preserve"> в опытную эксплуатацию.</w:t>
+            </w:r>
+            <w:r>
+              <w:rPr>
+                <w:rFonts w:eastAsia="Times New Roman" w:cs="Times New Roman"/>
+                <w:color w:val="000000"/>
+                <w:szCs w:val="27"/>
+                <w:lang w:eastAsia="ru-RU"/>
+              </w:rPr>
+              <w:br/>
+              <w:t xml:space="preserve">Составление и подписание Акта приёмки </w:t>
+            </w:r>
+            <w:r>
+              <w:rPr>
+                <w:rFonts w:eastAsia="Times New Roman" w:cs="Times New Roman"/>
+                <w:color w:val="000000"/>
+                <w:szCs w:val="27"/>
+                <w:lang w:eastAsia="ru-RU"/>
+              </w:rPr>
+              <w:t>системы</w:t>
+            </w:r>
+            <w:r>
+              <w:rPr>
+                <w:rFonts w:eastAsia="Times New Roman" w:cs="Times New Roman"/>
+                <w:color w:val="000000"/>
+                <w:szCs w:val="27"/>
+                <w:lang w:eastAsia="ru-RU"/>
+              </w:rPr>
+              <w:t xml:space="preserve"> </w:t>
+            </w:r>
+            <w:r>
+              <w:rPr>
+                <w:rFonts w:eastAsia="Times New Roman" w:cs="Times New Roman"/>
+                <w:color w:val="000000"/>
+                <w:szCs w:val="27"/>
+                <w:lang w:eastAsia="ru-RU"/>
+              </w:rPr>
+              <w:t>в опытную эксплуатацию.</w:t>
+            </w:r>
+            <w:r>
+              <w:rPr>
+                <w:rFonts w:eastAsia="Times New Roman" w:cs="Times New Roman"/>
+                <w:color w:val="000000"/>
+                <w:szCs w:val="27"/>
+                <w:lang w:eastAsia="ru-RU"/>
+              </w:rPr>
+              <w:br/>
+            </w:r>
+          </w:p>
+        </w:tc>
+        <w:tc>
+          <w:tcPr>
+            <w:tcW w:w="0" w:type="auto"/>
+            <w:tcBorders>
+              <w:top w:val="outset" w:sz="6" w:space="0" w:color="auto"/>
+              <w:left w:val="outset" w:sz="6" w:space="0" w:color="auto"/>
+              <w:bottom w:val="outset" w:sz="6" w:space="0" w:color="auto"/>
+              <w:right w:val="outset" w:sz="6" w:space="0" w:color="auto"/>
+            </w:tcBorders>
+            <w:vAlign w:val="center"/>
+            <w:hideMark/>
+          </w:tcPr>
+          <w:p>
+            <w:pPr>
+              <w:ind w:firstLine="0"/>
+              <w:jc w:val="left"/>
+              <w:rPr>
+                <w:rFonts w:eastAsia="Times New Roman" w:cs="Times New Roman"/>
+                <w:color w:val="000000"/>
+                <w:szCs w:val="27"/>
+                <w:lang w:eastAsia="ru-RU"/>
+              </w:rPr>
+            </w:pPr>
+            <w:r>
+              <w:rPr>
+                <w:rFonts w:eastAsia="Times New Roman" w:cs="Times New Roman"/>
+                <w:color w:val="000000"/>
+                <w:szCs w:val="27"/>
+                <w:lang w:eastAsia="ru-RU"/>
+              </w:rPr>
+              <w:lastRenderedPageBreak/>
+              <w:t>Экспертная группа</w:t>
+            </w:r>
+          </w:p>
+        </w:tc>
+      </w:tr>
+      <w:tr>
+        <w:trPr>
+          <w:tblCellSpacing w:w="15" w:type="dxa"/>
+        </w:trPr>
+        <w:tc>
+          <w:tcPr>
+            <w:tcW w:w="0" w:type="auto"/>
+            <w:tcBorders>
+              <w:top w:val="outset" w:sz="6" w:space="0" w:color="auto"/>
+              <w:left w:val="outset" w:sz="6" w:space="0" w:color="auto"/>
+              <w:bottom w:val="outset" w:sz="6" w:space="0" w:color="auto"/>
+              <w:right w:val="outset" w:sz="6" w:space="0" w:color="auto"/>
+            </w:tcBorders>
+            <w:vAlign w:val="center"/>
+            <w:hideMark/>
+          </w:tcPr>
+          <w:p>
+            <w:pPr>
+              <w:ind w:firstLine="0"/>
+              <w:jc w:val="left"/>
+              <w:rPr>
+                <w:rFonts w:eastAsia="Times New Roman" w:cs="Times New Roman"/>
+                <w:color w:val="000000"/>
+                <w:szCs w:val="27"/>
+                <w:lang w:eastAsia="ru-RU"/>
+              </w:rPr>
+            </w:pPr>
+            <w:r>
+              <w:rPr>
+                <w:rFonts w:eastAsia="Times New Roman" w:cs="Times New Roman"/>
+                <w:color w:val="000000"/>
+                <w:szCs w:val="27"/>
+                <w:lang w:eastAsia="ru-RU"/>
+              </w:rPr>
+              <w:t>Опытная эксплуатация</w:t>
+            </w:r>
+          </w:p>
+        </w:tc>
+        <w:tc>
+          <w:tcPr>
+            <w:tcW w:w="0" w:type="auto"/>
+            <w:tcBorders>
+              <w:top w:val="outset" w:sz="6" w:space="0" w:color="auto"/>
+              <w:left w:val="outset" w:sz="6" w:space="0" w:color="auto"/>
+              <w:bottom w:val="outset" w:sz="6" w:space="0" w:color="auto"/>
+              <w:right w:val="outset" w:sz="6" w:space="0" w:color="auto"/>
+            </w:tcBorders>
+            <w:vAlign w:val="center"/>
+            <w:hideMark/>
+          </w:tcPr>
+          <w:p>
+            <w:pPr>
+              <w:ind w:firstLine="0"/>
+              <w:jc w:val="left"/>
+              <w:rPr>
+                <w:rFonts w:eastAsia="Times New Roman" w:cs="Times New Roman"/>
+                <w:color w:val="000000"/>
+                <w:szCs w:val="27"/>
+                <w:lang w:eastAsia="ru-RU"/>
+              </w:rPr>
+            </w:pPr>
+            <w:r>
+              <w:rPr>
+                <w:rFonts w:eastAsia="Times New Roman" w:cs="Times New Roman"/>
+                <w:color w:val="000000"/>
+                <w:szCs w:val="27"/>
+                <w:lang w:eastAsia="ru-RU"/>
+              </w:rPr>
+              <w:t>Организации Заказчика и Разработчика</w:t>
+            </w:r>
+          </w:p>
+        </w:tc>
+        <w:tc>
+          <w:tcPr>
+            <w:tcW w:w="0" w:type="auto"/>
+            <w:tcBorders>
+              <w:top w:val="outset" w:sz="6" w:space="0" w:color="auto"/>
+              <w:left w:val="outset" w:sz="6" w:space="0" w:color="auto"/>
+              <w:bottom w:val="outset" w:sz="6" w:space="0" w:color="auto"/>
+              <w:right w:val="outset" w:sz="6" w:space="0" w:color="auto"/>
+            </w:tcBorders>
+            <w:vAlign w:val="center"/>
+            <w:hideMark/>
+          </w:tcPr>
+          <w:p>
+            <w:pPr>
+              <w:ind w:firstLine="0"/>
+              <w:jc w:val="left"/>
+              <w:rPr>
+                <w:rFonts w:eastAsia="Times New Roman" w:cs="Times New Roman"/>
+                <w:color w:val="000000"/>
+                <w:szCs w:val="27"/>
+                <w:lang w:eastAsia="ru-RU"/>
+              </w:rPr>
+            </w:pPr>
+            <w:r>
+              <w:rPr>
+                <w:rFonts w:eastAsia="Times New Roman" w:cs="Times New Roman"/>
+                <w:color w:val="000000"/>
+                <w:szCs w:val="27"/>
+                <w:lang w:eastAsia="ru-RU"/>
+              </w:rPr>
+              <w:t>На территории Заказчика, с dd.mm.yyyy по dd.mm.yyyy</w:t>
+            </w:r>
+          </w:p>
+        </w:tc>
+        <w:tc>
+          <w:tcPr>
+            <w:tcW w:w="0" w:type="auto"/>
+            <w:tcBorders>
+              <w:top w:val="outset" w:sz="6" w:space="0" w:color="auto"/>
+              <w:left w:val="outset" w:sz="6" w:space="0" w:color="auto"/>
+              <w:bottom w:val="outset" w:sz="6" w:space="0" w:color="auto"/>
+              <w:right w:val="outset" w:sz="6" w:space="0" w:color="auto"/>
+            </w:tcBorders>
+            <w:vAlign w:val="center"/>
+            <w:hideMark/>
+          </w:tcPr>
+          <w:p>
+            <w:pPr>
+              <w:ind w:firstLine="0"/>
+              <w:jc w:val="left"/>
+              <w:rPr>
+                <w:rFonts w:eastAsia="Times New Roman" w:cs="Times New Roman"/>
+                <w:color w:val="000000"/>
+                <w:szCs w:val="27"/>
+                <w:lang w:eastAsia="ru-RU"/>
+              </w:rPr>
+            </w:pPr>
+            <w:r>
+              <w:rPr>
+                <w:rFonts w:eastAsia="Times New Roman" w:cs="Times New Roman"/>
+                <w:color w:val="000000"/>
+                <w:szCs w:val="27"/>
+                <w:lang w:eastAsia="ru-RU"/>
+              </w:rPr>
+              <w:t>Проведение опытной эксплуатации.</w:t>
+            </w:r>
+            <w:r>
+              <w:rPr>
+                <w:rFonts w:eastAsia="Times New Roman" w:cs="Times New Roman"/>
+                <w:color w:val="000000"/>
+                <w:szCs w:val="27"/>
+                <w:lang w:eastAsia="ru-RU"/>
+              </w:rPr>
+              <w:br/>
+              <w:t>Фиксирование выявленных неполадок в Протоколе испытаний.</w:t>
+            </w:r>
+            <w:r>
+              <w:rPr>
+                <w:rFonts w:eastAsia="Times New Roman" w:cs="Times New Roman"/>
+                <w:color w:val="000000"/>
+                <w:szCs w:val="27"/>
+                <w:lang w:eastAsia="ru-RU"/>
+              </w:rPr>
+              <w:br/>
+              <w:t>Устранение выявленных неполадок.</w:t>
+            </w:r>
+            <w:r>
+              <w:rPr>
+                <w:rFonts w:eastAsia="Times New Roman" w:cs="Times New Roman"/>
+                <w:color w:val="000000"/>
+                <w:szCs w:val="27"/>
+                <w:lang w:eastAsia="ru-RU"/>
+              </w:rPr>
+              <w:br/>
+              <w:t>Проверка устранения выявленных неполадок.</w:t>
+            </w:r>
+            <w:r>
+              <w:rPr>
+                <w:rFonts w:eastAsia="Times New Roman" w:cs="Times New Roman"/>
+                <w:color w:val="000000"/>
+                <w:szCs w:val="27"/>
+                <w:lang w:eastAsia="ru-RU"/>
+              </w:rPr>
+              <w:br/>
+              <w:t xml:space="preserve">Принятие решения о готовности </w:t>
+            </w:r>
+            <w:r>
+              <w:rPr>
+                <w:rFonts w:eastAsia="Times New Roman" w:cs="Times New Roman"/>
+                <w:color w:val="000000"/>
+                <w:szCs w:val="27"/>
+                <w:lang w:eastAsia="ru-RU"/>
+              </w:rPr>
+              <w:t>системы</w:t>
+            </w:r>
+            <w:r>
+              <w:rPr>
+                <w:rFonts w:eastAsia="Times New Roman" w:cs="Times New Roman"/>
+                <w:color w:val="000000"/>
+                <w:szCs w:val="27"/>
+                <w:lang w:eastAsia="ru-RU"/>
+              </w:rPr>
+              <w:t xml:space="preserve"> </w:t>
+            </w:r>
+            <w:r>
+              <w:rPr>
+                <w:rFonts w:eastAsia="Times New Roman" w:cs="Times New Roman"/>
+                <w:color w:val="000000"/>
+                <w:szCs w:val="27"/>
+                <w:lang w:eastAsia="ru-RU"/>
+              </w:rPr>
+              <w:t>к приемочным испытаниям.</w:t>
+            </w:r>
+            <w:r>
+              <w:rPr>
+                <w:rFonts w:eastAsia="Times New Roman" w:cs="Times New Roman"/>
+                <w:color w:val="000000"/>
+                <w:szCs w:val="27"/>
+                <w:lang w:eastAsia="ru-RU"/>
+              </w:rPr>
+              <w:br/>
+              <w:t xml:space="preserve">Составление и подписание Акта о завершении опытной эксплуатации </w:t>
+            </w:r>
+            <w:r>
+              <w:rPr>
+                <w:rFonts w:eastAsia="Times New Roman" w:cs="Times New Roman"/>
+                <w:color w:val="000000"/>
+                <w:szCs w:val="27"/>
+                <w:lang w:eastAsia="ru-RU"/>
+              </w:rPr>
+              <w:t>системы</w:t>
+            </w:r>
+            <w:r>
+              <w:rPr>
+                <w:rFonts w:eastAsia="Times New Roman" w:cs="Times New Roman"/>
+                <w:color w:val="000000"/>
+                <w:szCs w:val="27"/>
+                <w:lang w:eastAsia="ru-RU"/>
+              </w:rPr>
+              <w:t>.</w:t>
+            </w:r>
+          </w:p>
+        </w:tc>
+        <w:tc>
+          <w:tcPr>
+            <w:tcW w:w="0" w:type="auto"/>
+            <w:tcBorders>
+              <w:top w:val="outset" w:sz="6" w:space="0" w:color="auto"/>
+              <w:left w:val="outset" w:sz="6" w:space="0" w:color="auto"/>
+              <w:bottom w:val="outset" w:sz="6" w:space="0" w:color="auto"/>
+              <w:right w:val="outset" w:sz="6" w:space="0" w:color="auto"/>
+            </w:tcBorders>
+            <w:vAlign w:val="center"/>
+            <w:hideMark/>
+          </w:tcPr>
+          <w:p>
+            <w:pPr>
+              <w:ind w:firstLine="0"/>
+              <w:jc w:val="left"/>
+              <w:rPr>
+                <w:rFonts w:eastAsia="Times New Roman" w:cs="Times New Roman"/>
+                <w:color w:val="000000"/>
+                <w:szCs w:val="27"/>
+                <w:lang w:eastAsia="ru-RU"/>
+              </w:rPr>
+            </w:pPr>
+            <w:r>
+              <w:rPr>
+                <w:rFonts w:eastAsia="Times New Roman" w:cs="Times New Roman"/>
+                <w:color w:val="000000"/>
+                <w:szCs w:val="27"/>
+                <w:lang w:eastAsia="ru-RU"/>
+              </w:rPr>
+              <w:t>Группа тестирования</w:t>
+            </w:r>
+          </w:p>
+        </w:tc>
+      </w:tr>
+      <w:tr>
+        <w:trPr>
+          <w:tblCellSpacing w:w="15" w:type="dxa"/>
+        </w:trPr>
+        <w:tc>
+          <w:tcPr>
+            <w:tcW w:w="0" w:type="auto"/>
+            <w:tcBorders>
+              <w:top w:val="outset" w:sz="6" w:space="0" w:color="auto"/>
+              <w:left w:val="outset" w:sz="6" w:space="0" w:color="auto"/>
+              <w:bottom w:val="outset" w:sz="6" w:space="0" w:color="auto"/>
+              <w:right w:val="outset" w:sz="6" w:space="0" w:color="auto"/>
+            </w:tcBorders>
+            <w:vAlign w:val="center"/>
+            <w:hideMark/>
+          </w:tcPr>
+          <w:p>
+            <w:pPr>
+              <w:ind w:firstLine="0"/>
+              <w:jc w:val="left"/>
+              <w:rPr>
+                <w:rFonts w:eastAsia="Times New Roman" w:cs="Times New Roman"/>
+                <w:color w:val="000000"/>
+                <w:szCs w:val="27"/>
+                <w:lang w:eastAsia="ru-RU"/>
+              </w:rPr>
+            </w:pPr>
+            <w:r>
+              <w:rPr>
+                <w:rFonts w:eastAsia="Times New Roman" w:cs="Times New Roman"/>
+                <w:color w:val="000000"/>
+                <w:szCs w:val="27"/>
+                <w:lang w:eastAsia="ru-RU"/>
+              </w:rPr>
+              <w:t>Приемочные испытания</w:t>
+            </w:r>
+          </w:p>
+        </w:tc>
+        <w:tc>
+          <w:tcPr>
+            <w:tcW w:w="0" w:type="auto"/>
+            <w:tcBorders>
+              <w:top w:val="outset" w:sz="6" w:space="0" w:color="auto"/>
+              <w:left w:val="outset" w:sz="6" w:space="0" w:color="auto"/>
+              <w:bottom w:val="outset" w:sz="6" w:space="0" w:color="auto"/>
+              <w:right w:val="outset" w:sz="6" w:space="0" w:color="auto"/>
+            </w:tcBorders>
+            <w:vAlign w:val="center"/>
+            <w:hideMark/>
+          </w:tcPr>
+          <w:p>
+            <w:pPr>
+              <w:ind w:firstLine="0"/>
+              <w:jc w:val="left"/>
+              <w:rPr>
+                <w:rFonts w:eastAsia="Times New Roman" w:cs="Times New Roman"/>
+                <w:color w:val="000000"/>
+                <w:szCs w:val="27"/>
+                <w:lang w:eastAsia="ru-RU"/>
+              </w:rPr>
+            </w:pPr>
+            <w:r>
+              <w:rPr>
+                <w:rFonts w:eastAsia="Times New Roman" w:cs="Times New Roman"/>
+                <w:color w:val="000000"/>
+                <w:szCs w:val="27"/>
+                <w:lang w:eastAsia="ru-RU"/>
+              </w:rPr>
+              <w:t>Организации Заказчика и Разработчика</w:t>
+            </w:r>
+          </w:p>
+        </w:tc>
+        <w:tc>
+          <w:tcPr>
+            <w:tcW w:w="0" w:type="auto"/>
+            <w:tcBorders>
+              <w:top w:val="outset" w:sz="6" w:space="0" w:color="auto"/>
+              <w:left w:val="outset" w:sz="6" w:space="0" w:color="auto"/>
+              <w:bottom w:val="outset" w:sz="6" w:space="0" w:color="auto"/>
+              <w:right w:val="outset" w:sz="6" w:space="0" w:color="auto"/>
+            </w:tcBorders>
+            <w:vAlign w:val="center"/>
+            <w:hideMark/>
+          </w:tcPr>
+          <w:p>
+            <w:pPr>
+              <w:ind w:firstLine="0"/>
+              <w:jc w:val="left"/>
+              <w:rPr>
+                <w:rFonts w:eastAsia="Times New Roman" w:cs="Times New Roman"/>
+                <w:color w:val="000000"/>
+                <w:szCs w:val="27"/>
+                <w:lang w:eastAsia="ru-RU"/>
+              </w:rPr>
+            </w:pPr>
+            <w:r>
+              <w:rPr>
+                <w:rFonts w:eastAsia="Times New Roman" w:cs="Times New Roman"/>
+                <w:color w:val="000000"/>
+                <w:szCs w:val="27"/>
+                <w:lang w:eastAsia="ru-RU"/>
+              </w:rPr>
+              <w:t>На территории Заказчика, с dd.mm.yyyy по dd.mm.yyyy</w:t>
+            </w:r>
+          </w:p>
+        </w:tc>
+        <w:tc>
+          <w:tcPr>
+            <w:tcW w:w="0" w:type="auto"/>
+            <w:tcBorders>
+              <w:top w:val="outset" w:sz="6" w:space="0" w:color="auto"/>
+              <w:left w:val="outset" w:sz="6" w:space="0" w:color="auto"/>
+              <w:bottom w:val="outset" w:sz="6" w:space="0" w:color="auto"/>
+              <w:right w:val="outset" w:sz="6" w:space="0" w:color="auto"/>
+            </w:tcBorders>
+            <w:vAlign w:val="center"/>
+            <w:hideMark/>
+          </w:tcPr>
+          <w:p>
+            <w:pPr>
+              <w:ind w:firstLine="0"/>
+              <w:jc w:val="left"/>
+              <w:rPr>
+                <w:rFonts w:eastAsia="Times New Roman" w:cs="Times New Roman"/>
+                <w:color w:val="000000"/>
+                <w:szCs w:val="27"/>
+                <w:lang w:eastAsia="ru-RU"/>
+              </w:rPr>
+            </w:pPr>
+            <w:r>
+              <w:rPr>
+                <w:rFonts w:eastAsia="Times New Roman" w:cs="Times New Roman"/>
+                <w:color w:val="000000"/>
+                <w:szCs w:val="27"/>
+                <w:lang w:eastAsia="ru-RU"/>
+              </w:rPr>
+              <w:t>Проведение приемочных испытаний.</w:t>
+            </w:r>
+            <w:r>
+              <w:rPr>
+                <w:rFonts w:eastAsia="Times New Roman" w:cs="Times New Roman"/>
+                <w:color w:val="000000"/>
+                <w:szCs w:val="27"/>
+                <w:lang w:eastAsia="ru-RU"/>
+              </w:rPr>
+              <w:br/>
+              <w:t>Фиксирование выявленных неполадок в Протоколе испытаний.</w:t>
+            </w:r>
+            <w:r>
+              <w:rPr>
+                <w:rFonts w:eastAsia="Times New Roman" w:cs="Times New Roman"/>
+                <w:color w:val="000000"/>
+                <w:szCs w:val="27"/>
+                <w:lang w:eastAsia="ru-RU"/>
+              </w:rPr>
+              <w:br/>
+              <w:t>Устранение выявленных неполадок.</w:t>
+            </w:r>
+            <w:r>
+              <w:rPr>
+                <w:rFonts w:eastAsia="Times New Roman" w:cs="Times New Roman"/>
+                <w:color w:val="000000"/>
+                <w:szCs w:val="27"/>
+                <w:lang w:eastAsia="ru-RU"/>
+              </w:rPr>
+              <w:br/>
+              <w:t>Проверка устранения выявленных неполадок.</w:t>
+            </w:r>
+            <w:r>
+              <w:rPr>
+                <w:rFonts w:eastAsia="Times New Roman" w:cs="Times New Roman"/>
+                <w:color w:val="000000"/>
+                <w:szCs w:val="27"/>
+                <w:lang w:eastAsia="ru-RU"/>
+              </w:rPr>
+              <w:br/>
+              <w:t xml:space="preserve">Принятие решения о возможности передачи </w:t>
+            </w:r>
+            <w:r>
+              <w:rPr>
+                <w:rFonts w:eastAsia="Times New Roman" w:cs="Times New Roman"/>
+                <w:color w:val="000000"/>
+                <w:szCs w:val="27"/>
+                <w:lang w:eastAsia="ru-RU"/>
+              </w:rPr>
+              <w:t>системы</w:t>
+            </w:r>
+            <w:r>
+              <w:rPr>
+                <w:rFonts w:eastAsia="Times New Roman" w:cs="Times New Roman"/>
+                <w:color w:val="000000"/>
+                <w:szCs w:val="27"/>
+                <w:lang w:eastAsia="ru-RU"/>
+              </w:rPr>
+              <w:t xml:space="preserve"> </w:t>
+            </w:r>
+            <w:r>
+              <w:rPr>
+                <w:rFonts w:eastAsia="Times New Roman" w:cs="Times New Roman"/>
+                <w:color w:val="000000"/>
+                <w:szCs w:val="27"/>
+                <w:lang w:eastAsia="ru-RU"/>
+              </w:rPr>
+              <w:t>в промышленную эксплуатацию.</w:t>
+            </w:r>
+            <w:r>
+              <w:rPr>
+                <w:rFonts w:eastAsia="Times New Roman" w:cs="Times New Roman"/>
+                <w:color w:val="000000"/>
+                <w:szCs w:val="27"/>
+                <w:lang w:eastAsia="ru-RU"/>
+              </w:rPr>
+              <w:br/>
+              <w:t xml:space="preserve">Составление и подписание Акта о завершении приемочных испытаний и передаче </w:t>
+            </w:r>
+            <w:r>
+              <w:rPr>
+                <w:rFonts w:eastAsia="Times New Roman" w:cs="Times New Roman"/>
+                <w:color w:val="000000"/>
+                <w:szCs w:val="27"/>
+                <w:lang w:eastAsia="ru-RU"/>
+              </w:rPr>
+              <w:t>си</w:t>
+            </w:r>
+            <w:bookmarkStart w:id="64" w:name="_GoBack"/>
+            <w:bookmarkEnd w:id="64"/>
+            <w:r>
+              <w:rPr>
+                <w:rFonts w:eastAsia="Times New Roman" w:cs="Times New Roman"/>
+                <w:color w:val="000000"/>
+                <w:szCs w:val="27"/>
+                <w:lang w:eastAsia="ru-RU"/>
+              </w:rPr>
+              <w:t>стемы</w:t>
+            </w:r>
+            <w:r>
+              <w:rPr>
+                <w:rFonts w:eastAsia="Times New Roman" w:cs="Times New Roman"/>
+                <w:color w:val="000000"/>
+                <w:szCs w:val="27"/>
+                <w:lang w:eastAsia="ru-RU"/>
+              </w:rPr>
+              <w:t xml:space="preserve"> </w:t>
+            </w:r>
+            <w:r>
+              <w:rPr>
+                <w:rFonts w:eastAsia="Times New Roman" w:cs="Times New Roman"/>
+                <w:color w:val="000000"/>
+                <w:szCs w:val="27"/>
+                <w:lang w:eastAsia="ru-RU"/>
+              </w:rPr>
+              <w:t>в промышленную эксплуатацию.</w:t>
+            </w:r>
+            <w:r>
+              <w:rPr>
+                <w:rFonts w:eastAsia="Times New Roman" w:cs="Times New Roman"/>
+                <w:color w:val="000000"/>
+                <w:szCs w:val="27"/>
+                <w:lang w:eastAsia="ru-RU"/>
+              </w:rPr>
+              <w:br/>
+              <w:t>Оформление Акта завершения работ.</w:t>
+            </w:r>
+          </w:p>
+        </w:tc>
+        <w:tc>
+          <w:tcPr>
+            <w:tcW w:w="0" w:type="auto"/>
+            <w:tcBorders>
+              <w:top w:val="outset" w:sz="6" w:space="0" w:color="auto"/>
+              <w:left w:val="outset" w:sz="6" w:space="0" w:color="auto"/>
+              <w:bottom w:val="outset" w:sz="6" w:space="0" w:color="auto"/>
+              <w:right w:val="outset" w:sz="6" w:space="0" w:color="auto"/>
+            </w:tcBorders>
+            <w:vAlign w:val="center"/>
+            <w:hideMark/>
+          </w:tcPr>
+          <w:p>
+            <w:pPr>
+              <w:ind w:firstLine="0"/>
+              <w:jc w:val="left"/>
+              <w:rPr>
+                <w:rFonts w:eastAsia="Times New Roman" w:cs="Times New Roman"/>
+                <w:color w:val="000000"/>
+                <w:szCs w:val="27"/>
+                <w:lang w:eastAsia="ru-RU"/>
+              </w:rPr>
+            </w:pPr>
+            <w:r>
+              <w:rPr>
+                <w:rFonts w:eastAsia="Times New Roman" w:cs="Times New Roman"/>
+                <w:color w:val="000000"/>
+                <w:szCs w:val="27"/>
+                <w:lang w:eastAsia="ru-RU"/>
+              </w:rPr>
+              <w:t>Приемочная комиссия</w:t>
+            </w:r>
+          </w:p>
+        </w:tc>
+      </w:tr>
+    </w:tbl>
+    <w:p>
+      <w:pPr>
+        <w:ind w:firstLine="0"/>
+      </w:pPr>
     </w:p>
     <w:p/>
     <w:p>
@@ -13060,8 +13993,8 @@
       </w:r>
     </w:p>
     <w:p/>
+    <w:bookmarkEnd w:id="62"/>
     <w:bookmarkEnd w:id="63"/>
-    <w:bookmarkEnd w:id="64"/>
     <w:p>
       <w:pPr>
         <w:tabs>
@@ -13715,7 +14648,7 @@
       <w:r>
         <w:t xml:space="preserve">: </w:t>
       </w:r>
-      <w:hyperlink r:id="rId15" w:history="1">
+      <w:hyperlink r:id="rId13" w:history="1">
         <w:r>
           <w:rPr>
             <w:rStyle w:val="a3"/>
@@ -18149,9 +19082,9 @@
     </w:p>
     <w:p/>
     <w:sectPr>
-      <w:headerReference w:type="default" r:id="rId16"/>
-      <w:footerReference w:type="default" r:id="rId17"/>
-      <w:headerReference w:type="first" r:id="rId18"/>
+      <w:headerReference w:type="default" r:id="rId14"/>
+      <w:footerReference w:type="default" r:id="rId15"/>
+      <w:headerReference w:type="first" r:id="rId16"/>
       <w:pgSz w:w="11906" w:h="16838"/>
       <w:pgMar w:top="1418" w:right="567" w:bottom="1418" w:left="1134" w:header="709" w:footer="0" w:gutter="0"/>
       <w:pgNumType w:start="2" w:chapStyle="3"/>
@@ -18809,7 +19742,7 @@
             <w:b/>
             <w:noProof/>
           </w:rPr>
-          <w:t>14</w:t>
+          <w:t>22</w:t>
         </w:r>
         <w:r>
           <w:rPr>
@@ -19094,6 +20027,137 @@
     </w:lvl>
   </w:abstractNum>
   <w:abstractNum w:abstractNumId="2" w15:restartNumberingAfterBreak="0">
+    <w:nsid w:val="0DB209A0"/>
+    <w:multiLevelType w:val="multilevel"/>
+    <w:tmpl w:val="2A0A4F7E"/>
+    <w:lvl w:ilvl="0">
+      <w:start w:val="6"/>
+      <w:numFmt w:val="decimal"/>
+      <w:lvlText w:val="%1"/>
+      <w:lvlJc w:val="left"/>
+      <w:pPr>
+        <w:ind w:left="576" w:hanging="576"/>
+      </w:pPr>
+      <w:rPr>
+        <w:rFonts w:hint="default"/>
+        <w:color w:val="000000"/>
+        <w:sz w:val="27"/>
+      </w:rPr>
+    </w:lvl>
+    <w:lvl w:ilvl="1">
+      <w:start w:val="3"/>
+      <w:numFmt w:val="decimal"/>
+      <w:lvlText w:val="%1.%2"/>
+      <w:lvlJc w:val="left"/>
+      <w:pPr>
+        <w:ind w:left="1110" w:hanging="576"/>
+      </w:pPr>
+      <w:rPr>
+        <w:rFonts w:hint="default"/>
+        <w:color w:val="000000"/>
+        <w:sz w:val="27"/>
+      </w:rPr>
+    </w:lvl>
+    <w:lvl w:ilvl="2">
+      <w:start w:val="1"/>
+      <w:numFmt w:val="decimal"/>
+      <w:lvlText w:val="%1.%2.%3"/>
+      <w:lvlJc w:val="left"/>
+      <w:pPr>
+        <w:ind w:left="1788" w:hanging="720"/>
+      </w:pPr>
+      <w:rPr>
+        <w:rFonts w:hint="default"/>
+        <w:color w:val="000000"/>
+        <w:sz w:val="24"/>
+      </w:rPr>
+    </w:lvl>
+    <w:lvl w:ilvl="3">
+      <w:start w:val="1"/>
+      <w:numFmt w:val="decimal"/>
+      <w:lvlText w:val="%1.%2.%3.%4"/>
+      <w:lvlJc w:val="left"/>
+      <w:pPr>
+        <w:ind w:left="2322" w:hanging="720"/>
+      </w:pPr>
+      <w:rPr>
+        <w:rFonts w:hint="default"/>
+        <w:color w:val="000000"/>
+        <w:sz w:val="27"/>
+      </w:rPr>
+    </w:lvl>
+    <w:lvl w:ilvl="4">
+      <w:start w:val="1"/>
+      <w:numFmt w:val="decimal"/>
+      <w:lvlText w:val="%1.%2.%3.%4.%5"/>
+      <w:lvlJc w:val="left"/>
+      <w:pPr>
+        <w:ind w:left="3216" w:hanging="1080"/>
+      </w:pPr>
+      <w:rPr>
+        <w:rFonts w:hint="default"/>
+        <w:color w:val="000000"/>
+        <w:sz w:val="27"/>
+      </w:rPr>
+    </w:lvl>
+    <w:lvl w:ilvl="5">
+      <w:start w:val="1"/>
+      <w:numFmt w:val="decimal"/>
+      <w:lvlText w:val="%1.%2.%3.%4.%5.%6"/>
+      <w:lvlJc w:val="left"/>
+      <w:pPr>
+        <w:ind w:left="3750" w:hanging="1080"/>
+      </w:pPr>
+      <w:rPr>
+        <w:rFonts w:hint="default"/>
+        <w:color w:val="000000"/>
+        <w:sz w:val="27"/>
+      </w:rPr>
+    </w:lvl>
+    <w:lvl w:ilvl="6">
+      <w:start w:val="1"/>
+      <w:numFmt w:val="decimal"/>
+      <w:lvlText w:val="%1.%2.%3.%4.%5.%6.%7"/>
+      <w:lvlJc w:val="left"/>
+      <w:pPr>
+        <w:ind w:left="4644" w:hanging="1440"/>
+      </w:pPr>
+      <w:rPr>
+        <w:rFonts w:hint="default"/>
+        <w:color w:val="000000"/>
+        <w:sz w:val="27"/>
+      </w:rPr>
+    </w:lvl>
+    <w:lvl w:ilvl="7">
+      <w:start w:val="1"/>
+      <w:numFmt w:val="decimal"/>
+      <w:lvlText w:val="%1.%2.%3.%4.%5.%6.%7.%8"/>
+      <w:lvlJc w:val="left"/>
+      <w:pPr>
+        <w:ind w:left="5178" w:hanging="1440"/>
+      </w:pPr>
+      <w:rPr>
+        <w:rFonts w:hint="default"/>
+        <w:color w:val="000000"/>
+        <w:sz w:val="27"/>
+      </w:rPr>
+    </w:lvl>
+    <w:lvl w:ilvl="8">
+      <w:start w:val="1"/>
+      <w:numFmt w:val="decimal"/>
+      <w:lvlText w:val="%1.%2.%3.%4.%5.%6.%7.%8.%9"/>
+      <w:lvlJc w:val="left"/>
+      <w:pPr>
+        <w:ind w:left="6072" w:hanging="1800"/>
+      </w:pPr>
+      <w:rPr>
+        <w:rFonts w:hint="default"/>
+        <w:color w:val="000000"/>
+        <w:sz w:val="27"/>
+      </w:rPr>
+    </w:lvl>
+  </w:abstractNum>
+  <w:abstractNum w:abstractNumId="3" w15:restartNumberingAfterBreak="0">
     <w:nsid w:val="111167A5"/>
     <w:multiLevelType w:val="hybridMultilevel"/>
     <w:tmpl w:val="F386EF10"/>
@@ -19206,7 +20270,7 @@
       </w:rPr>
     </w:lvl>
   </w:abstractNum>
-  <w:abstractNum w:abstractNumId="3" w15:restartNumberingAfterBreak="0">
+  <w:abstractNum w:abstractNumId="4" w15:restartNumberingAfterBreak="0">
     <w:nsid w:val="1B2A4A84"/>
     <w:multiLevelType w:val="hybridMultilevel"/>
     <w:tmpl w:val="00006858"/>
@@ -19295,7 +20359,7 @@
       </w:pPr>
     </w:lvl>
   </w:abstractNum>
-  <w:abstractNum w:abstractNumId="4" w15:restartNumberingAfterBreak="0">
+  <w:abstractNum w:abstractNumId="5" w15:restartNumberingAfterBreak="0">
     <w:nsid w:val="1DD76EB7"/>
     <w:multiLevelType w:val="hybridMultilevel"/>
     <w:tmpl w:val="45DEE03A"/>
@@ -19408,7 +20472,7 @@
       </w:rPr>
     </w:lvl>
   </w:abstractNum>
-  <w:abstractNum w:abstractNumId="5" w15:restartNumberingAfterBreak="0">
+  <w:abstractNum w:abstractNumId="6" w15:restartNumberingAfterBreak="0">
     <w:nsid w:val="234E2A47"/>
     <w:multiLevelType w:val="hybridMultilevel"/>
     <w:tmpl w:val="2410DDF8"/>
@@ -19497,7 +20561,7 @@
       </w:pPr>
     </w:lvl>
   </w:abstractNum>
-  <w:abstractNum w:abstractNumId="6" w15:restartNumberingAfterBreak="0">
+  <w:abstractNum w:abstractNumId="7" w15:restartNumberingAfterBreak="0">
     <w:nsid w:val="247B49A4"/>
     <w:multiLevelType w:val="hybridMultilevel"/>
     <w:tmpl w:val="D132FAD0"/>
@@ -19610,7 +20674,7 @@
       </w:rPr>
     </w:lvl>
   </w:abstractNum>
-  <w:abstractNum w:abstractNumId="7" w15:restartNumberingAfterBreak="0">
+  <w:abstractNum w:abstractNumId="8" w15:restartNumberingAfterBreak="0">
     <w:nsid w:val="3A064822"/>
     <w:multiLevelType w:val="hybridMultilevel"/>
     <w:tmpl w:val="159EB0A4"/>
@@ -19723,7 +20787,7 @@
       </w:rPr>
     </w:lvl>
   </w:abstractNum>
-  <w:abstractNum w:abstractNumId="8" w15:restartNumberingAfterBreak="0">
+  <w:abstractNum w:abstractNumId="9" w15:restartNumberingAfterBreak="0">
     <w:nsid w:val="3CE024A2"/>
     <w:multiLevelType w:val="multilevel"/>
     <w:tmpl w:val="492ED760"/>
@@ -19851,7 +20915,7 @@
       </w:rPr>
     </w:lvl>
   </w:abstractNum>
-  <w:abstractNum w:abstractNumId="9" w15:restartNumberingAfterBreak="0">
+  <w:abstractNum w:abstractNumId="10" w15:restartNumberingAfterBreak="0">
     <w:nsid w:val="40AE1124"/>
     <w:multiLevelType w:val="hybridMultilevel"/>
     <w:tmpl w:val="667899E8"/>
@@ -19964,7 +21028,7 @@
       </w:rPr>
     </w:lvl>
   </w:abstractNum>
-  <w:abstractNum w:abstractNumId="10" w15:restartNumberingAfterBreak="0">
+  <w:abstractNum w:abstractNumId="11" w15:restartNumberingAfterBreak="0">
     <w:nsid w:val="4B716F0A"/>
     <w:multiLevelType w:val="multilevel"/>
     <w:tmpl w:val="152C8368"/>
@@ -20092,7 +21156,7 @@
       </w:rPr>
     </w:lvl>
   </w:abstractNum>
-  <w:abstractNum w:abstractNumId="11" w15:restartNumberingAfterBreak="0">
+  <w:abstractNum w:abstractNumId="12" w15:restartNumberingAfterBreak="0">
     <w:nsid w:val="52FE17C7"/>
     <w:multiLevelType w:val="multilevel"/>
     <w:tmpl w:val="FC981A3A"/>
@@ -20213,7 +21277,7 @@
       </w:rPr>
     </w:lvl>
   </w:abstractNum>
-  <w:abstractNum w:abstractNumId="12" w15:restartNumberingAfterBreak="0">
+  <w:abstractNum w:abstractNumId="13" w15:restartNumberingAfterBreak="0">
     <w:nsid w:val="58D76CF9"/>
     <w:multiLevelType w:val="hybridMultilevel"/>
     <w:tmpl w:val="9354A76C"/>
@@ -20326,7 +21390,7 @@
       </w:rPr>
     </w:lvl>
   </w:abstractNum>
-  <w:abstractNum w:abstractNumId="13" w15:restartNumberingAfterBreak="0">
+  <w:abstractNum w:abstractNumId="14" w15:restartNumberingAfterBreak="0">
     <w:nsid w:val="63366B9F"/>
     <w:multiLevelType w:val="hybridMultilevel"/>
     <w:tmpl w:val="EF589AD8"/>
@@ -20439,7 +21503,7 @@
       </w:rPr>
     </w:lvl>
   </w:abstractNum>
-  <w:abstractNum w:abstractNumId="14" w15:restartNumberingAfterBreak="0">
+  <w:abstractNum w:abstractNumId="15" w15:restartNumberingAfterBreak="0">
     <w:nsid w:val="7D2F55A5"/>
     <w:multiLevelType w:val="multilevel"/>
     <w:tmpl w:val="0419001D"/>
@@ -20529,7 +21593,7 @@
       </w:pPr>
     </w:lvl>
   </w:abstractNum>
-  <w:abstractNum w:abstractNumId="15" w15:restartNumberingAfterBreak="0">
+  <w:abstractNum w:abstractNumId="16" w15:restartNumberingAfterBreak="0">
     <w:nsid w:val="7F024162"/>
     <w:multiLevelType w:val="hybridMultilevel"/>
     <w:tmpl w:val="2654DB2E"/>
@@ -20643,52 +21707,55 @@
     </w:lvl>
   </w:abstractNum>
   <w:num w:numId="1">
-    <w:abstractNumId w:val="10"/>
+    <w:abstractNumId w:val="11"/>
   </w:num>
   <w:num w:numId="2">
     <w:abstractNumId w:val="0"/>
   </w:num>
   <w:num w:numId="3">
+    <w:abstractNumId w:val="15"/>
+  </w:num>
+  <w:num w:numId="4">
+    <w:abstractNumId w:val="6"/>
+  </w:num>
+  <w:num w:numId="5">
     <w:abstractNumId w:val="14"/>
   </w:num>
-  <w:num w:numId="4">
+  <w:num w:numId="6">
+    <w:abstractNumId w:val="3"/>
+  </w:num>
+  <w:num w:numId="7">
     <w:abstractNumId w:val="5"/>
   </w:num>
-  <w:num w:numId="5">
-    <w:abstractNumId w:val="13"/>
+  <w:num w:numId="8">
+    <w:abstractNumId w:val="10"/>
   </w:num>
-  <w:num w:numId="6">
-    <w:abstractNumId w:val="2"/>
-  </w:num>
-  <w:num w:numId="7">
+  <w:num w:numId="9">
     <w:abstractNumId w:val="4"/>
   </w:num>
-  <w:num w:numId="8">
-    <w:abstractNumId w:val="9"/>
-  </w:num>
-  <w:num w:numId="9">
-    <w:abstractNumId w:val="3"/>
-  </w:num>
   <w:num w:numId="10">
-    <w:abstractNumId w:val="15"/>
+    <w:abstractNumId w:val="16"/>
   </w:num>
   <w:num w:numId="11">
     <w:abstractNumId w:val="1"/>
   </w:num>
   <w:num w:numId="12">
+    <w:abstractNumId w:val="8"/>
+  </w:num>
+  <w:num w:numId="13">
+    <w:abstractNumId w:val="13"/>
+  </w:num>
+  <w:num w:numId="14">
     <w:abstractNumId w:val="7"/>
   </w:num>
-  <w:num w:numId="13">
+  <w:num w:numId="15">
     <w:abstractNumId w:val="12"/>
   </w:num>
-  <w:num w:numId="14">
-    <w:abstractNumId w:val="6"/>
+  <w:num w:numId="16">
+    <w:abstractNumId w:val="9"/>
   </w:num>
-  <w:num w:numId="15">
-    <w:abstractNumId w:val="11"/>
-  </w:num>
-  <w:num w:numId="16">
-    <w:abstractNumId w:val="8"/>
+  <w:num w:numId="17">
+    <w:abstractNumId w:val="2"/>
   </w:num>
   <w:numIdMacAtCleanup w:val="16"/>
 </w:numbering>
@@ -21925,7 +22992,7 @@
 </file>
 
 <file path=customXml/itemProps1.xml><?xml version="1.0" encoding="utf-8"?>
-<ds:datastoreItem xmlns:ds="http://schemas.openxmlformats.org/officeDocument/2006/customXml" ds:itemID="{72E9BE76-39F9-45EE-B496-DC6ACBF65B31}">
+<ds:datastoreItem xmlns:ds="http://schemas.openxmlformats.org/officeDocument/2006/customXml" ds:itemID="{2F93430A-EBD2-4BB9-8B9C-18B6D75B2916}">
   <ds:schemaRefs>
     <ds:schemaRef ds:uri="http://schemas.openxmlformats.org/officeDocument/2006/bibliography"/>
   </ds:schemaRefs>

</xml_diff>